<commit_message>
moved data cleaning scripts; removed incorrect lme4 models based on wrong cv
</commit_message>
<xml_diff>
--- a/documents/Dissertation_finaldraft.docx
+++ b/documents/Dissertation_finaldraft.docx
@@ -6543,8 +6543,30 @@
           <w:sz w:val="28"/>
           <w:szCs w:val="28"/>
         </w:rPr>
+        <w:sectPr>
+          <w:pgSz w:w="11900" w:h="16840"/>
+          <w:pgMar w:top="1134" w:right="1134" w:bottom="1134" w:left="1418" w:header="709" w:footer="709" w:gutter="0"/>
+          <w:cols w:space="720"/>
+          <w:docGrid w:linePitch="326"/>
+        </w:sectPr>
       </w:pPr>
       <w:bookmarkStart w:id="1" w:name="_Toc39647289"/>
+    </w:p>
+    <w:p>
+      <w:pPr>
+        <w:pStyle w:val="Heading1"/>
+        <w:numPr>
+          <w:ilvl w:val="0"/>
+          <w:numId w:val="10"/>
+        </w:numPr>
+        <w:rPr>
+          <w:rFonts w:ascii="Arial" w:eastAsia="Helvetica Neue" w:hAnsi="Arial" w:cs="Arial"/>
+          <w:bCs/>
+          <w:color w:val="000000"/>
+          <w:sz w:val="28"/>
+          <w:szCs w:val="28"/>
+        </w:rPr>
+      </w:pPr>
       <w:r>
         <w:rPr>
           <w:rFonts w:ascii="Arial" w:eastAsia="Helvetica Neue" w:hAnsi="Arial" w:cs="Arial"/>
@@ -33170,34 +33192,40 @@
         <w:docPartUnique/>
       </w:docPartObj>
     </w:sdtPr>
+    <w:sdtEndPr>
+      <w:rPr>
+        <w:rStyle w:val="PageNumber"/>
+        <w:color w:val="000000" w:themeColor="text1"/>
+      </w:rPr>
+    </w:sdtEndPr>
     <w:sdtContent>
       <w:p>
         <w:pPr>
           <w:pStyle w:val="Footer"/>
-          <w:framePr w:wrap="none" w:vAnchor="text" w:hAnchor="margin" w:xAlign="center" w:y="1"/>
+          <w:framePr w:wrap="none" w:vAnchor="text" w:hAnchor="page" w:x="6941" w:y="32"/>
           <w:rPr>
             <w:rStyle w:val="PageNumber"/>
-            <w:color w:val="FFFFFF" w:themeColor="background1"/>
+            <w:color w:val="000000" w:themeColor="text1"/>
           </w:rPr>
         </w:pPr>
         <w:r>
           <w:rPr>
             <w:rStyle w:val="PageNumber"/>
-            <w:color w:val="FFFFFF" w:themeColor="background1"/>
+            <w:color w:val="000000" w:themeColor="text1"/>
           </w:rPr>
           <w:fldChar w:fldCharType="begin"/>
         </w:r>
         <w:r>
           <w:rPr>
             <w:rStyle w:val="PageNumber"/>
-            <w:color w:val="FFFFFF" w:themeColor="background1"/>
+            <w:color w:val="000000" w:themeColor="text1"/>
           </w:rPr>
           <w:instrText xml:space="preserve"> PAGE </w:instrText>
         </w:r>
         <w:r>
           <w:rPr>
             <w:rStyle w:val="PageNumber"/>
-            <w:color w:val="FFFFFF" w:themeColor="background1"/>
+            <w:color w:val="000000" w:themeColor="text1"/>
           </w:rPr>
           <w:fldChar w:fldCharType="separate"/>
         </w:r>
@@ -33205,14 +33233,14 @@
           <w:rPr>
             <w:rStyle w:val="PageNumber"/>
             <w:noProof/>
-            <w:color w:val="FFFFFF" w:themeColor="background1"/>
+            <w:color w:val="000000" w:themeColor="text1"/>
           </w:rPr>
           <w:t>1</w:t>
         </w:r>
         <w:r>
           <w:rPr>
             <w:rStyle w:val="PageNumber"/>
-            <w:color w:val="FFFFFF" w:themeColor="background1"/>
+            <w:color w:val="000000" w:themeColor="text1"/>
           </w:rPr>
           <w:fldChar w:fldCharType="end"/>
         </w:r>
@@ -33232,8 +33260,9 @@
         <w:tab w:val="center" w:pos="4513"/>
         <w:tab w:val="right" w:pos="9026"/>
       </w:tabs>
+      <w:jc w:val="center"/>
       <w:rPr>
-        <w:color w:val="000000"/>
+        <w:color w:val="000000" w:themeColor="text1"/>
       </w:rPr>
     </w:pPr>
   </w:p>
@@ -35659,7 +35688,7 @@
 </file>
 
 <file path=customXml/itemProps2.xml><?xml version="1.0" encoding="utf-8"?>
-<ds:datastoreItem xmlns:ds="http://schemas.openxmlformats.org/officeDocument/2006/customXml" ds:itemID="{F2655495-85AC-0B4D-9709-A78AA0779CE8}">
+<ds:datastoreItem xmlns:ds="http://schemas.openxmlformats.org/officeDocument/2006/customXml" ds:itemID="{FEF2AB87-B744-3648-ADE2-5EA2FBCF3484}">
   <ds:schemaRefs>
     <ds:schemaRef ds:uri="http://schemas.openxmlformats.org/officeDocument/2006/bibliography"/>
   </ds:schemaRefs>

</xml_diff>